<commit_message>
da ne bude slovo
</commit_message>
<xml_diff>
--- a/Projekat2/Veštačka Inteligencija- projekat2   novo.docx
+++ b/Projekat2/Veštačka Inteligencija- projekat2   novo.docx
@@ -2698,7 +2698,7 @@
             <v:path o:extrusionok="f" gradientshapeok="t" o:connecttype="rect"/>
             <o:lock v:ext="edit" aspectratio="t"/>
           </v:shapetype>
-          <v:shape id="_x0000_i1025" type="#_x0000_t75" style="width:270.95pt;height:163.55pt">
+          <v:shape id="_x0000_i1025" type="#_x0000_t75" style="width:271.2pt;height:163.8pt">
             <v:imagedata r:id="rId8" o:title="tradic"/>
           </v:shape>
         </w:pict>
@@ -2771,7 +2771,7 @@
           <w:szCs w:val="24"/>
         </w:rPr>
         <w:pict>
-          <v:shape id="_x0000_i1026" type="#_x0000_t75" style="width:245.4pt;height:173.95pt">
+          <v:shape id="_x0000_i1026" type="#_x0000_t75" style="width:245.4pt;height:174pt">
             <v:imagedata r:id="rId9" o:title="biomprep"/>
           </v:shape>
         </w:pict>
@@ -3006,7 +3006,7 @@
           <w:sz w:val="20"/>
         </w:rPr>
         <w:pict>
-          <v:shape id="_x0000_i1027" type="#_x0000_t75" style="width:419.4pt;height:335.15pt">
+          <v:shape id="_x0000_i1027" type="#_x0000_t75" style="width:419.4pt;height:335.4pt">
             <v:imagedata r:id="rId10" o:title="x"/>
           </v:shape>
         </w:pict>
@@ -4957,7 +4957,7 @@
           <w:sz w:val="24"/>
         </w:rPr>
         <w:pict>
-          <v:shape id="_x0000_i1028" type="#_x0000_t75" style="width:353.4pt;height:127.55pt">
+          <v:shape id="_x0000_i1028" type="#_x0000_t75" style="width:353.4pt;height:127.8pt">
             <v:imagedata r:id="rId13" o:title="tabela"/>
           </v:shape>
         </w:pict>
@@ -5021,7 +5021,7 @@
           <w:sz w:val="24"/>
         </w:rPr>
         <w:pict>
-          <v:shape id="_x0000_i1029" type="#_x0000_t75" style="width:258.05pt;height:273.4pt">
+          <v:shape id="_x0000_i1029" type="#_x0000_t75" style="width:258pt;height:273.6pt">
             <v:imagedata r:id="rId14" o:title="tehnike"/>
           </v:shape>
         </w:pict>
@@ -5944,7 +5944,7 @@
           <w:rFonts w:ascii="Times New Roman" w:hAnsi="Times New Roman" w:cs="Times New Roman"/>
         </w:rPr>
         <w:pict>
-          <v:shape id="_x0000_i1030" type="#_x0000_t75" style="width:339.85pt;height:176.95pt">
+          <v:shape id="_x0000_i1030" type="#_x0000_t75" style="width:339.6pt;height:177pt">
             <v:imagedata r:id="rId16" o:title="fingerprint"/>
           </v:shape>
         </w:pict>
@@ -6307,7 +6307,7 @@
           <w:rFonts w:ascii="Times New Roman" w:hAnsi="Times New Roman" w:cs="Times New Roman"/>
         </w:rPr>
         <w:pict>
-          <v:shape id="_x0000_i1031" type="#_x0000_t75" style="width:283.75pt;height:119.6pt">
+          <v:shape id="_x0000_i1031" type="#_x0000_t75" style="width:283.8pt;height:119.4pt">
             <v:imagedata r:id="rId17" o:title="oko"/>
           </v:shape>
         </w:pict>
@@ -6686,7 +6686,14 @@
           <w:rFonts w:ascii="Times New Roman" w:hAnsi="Times New Roman" w:cs="Times New Roman"/>
           <w:sz w:val="24"/>
         </w:rPr>
-        <w:t xml:space="preserve"> razdaljina sto omogućava korišćenje u vidu nadzornih kamera. Isto tako lice dosta govori o raspoloženje kao i biografskim informacijama osobe. U odnosu </w:t>
+        <w:t xml:space="preserve"> razdaljina sto omogućava korišćenje u vidu nadzornih kamera. Isto tako lice dosta govori o raspoloženje kao i biografskim informacijama osobe. U</w:t>
+      </w:r>
+      <w:r>
+        <w:rPr>
+          <w:rFonts w:ascii="Times New Roman" w:hAnsi="Times New Roman" w:cs="Times New Roman"/>
+          <w:sz w:val="24"/>
+        </w:rPr>
+        <w:t xml:space="preserve"> odnosu </w:t>
       </w:r>
       <w:proofErr w:type="gramStart"/>
       <w:r>
@@ -6702,7 +6709,16 @@
           <w:rFonts w:ascii="Times New Roman" w:hAnsi="Times New Roman" w:cs="Times New Roman"/>
           <w:sz w:val="24"/>
         </w:rPr>
-        <w:t xml:space="preserve"> druge vrste biometrike ljudi su više voljni da podele svoje podatke u vidu slike što I pokazuje povećanje popularnosti društvenih mreža sa takvom funkcijom.</w:t>
+        <w:t xml:space="preserve"> druge vrste biometrij</w:t>
+      </w:r>
+      <w:bookmarkStart w:id="12" w:name="_GoBack"/>
+      <w:bookmarkEnd w:id="12"/>
+      <w:r>
+        <w:rPr>
+          <w:rFonts w:ascii="Times New Roman" w:hAnsi="Times New Roman" w:cs="Times New Roman"/>
+          <w:sz w:val="24"/>
+        </w:rPr>
+        <w:t>e ljudi su više voljni da podele svoje podatke u vidu slike što I pokazuje povećanje popularnosti društvenih mreža sa takvom funkcijom.</w:t>
       </w:r>
     </w:p>
     <w:p>
@@ -9334,7 +9350,7 @@
           <w:color w:val="000000" w:themeColor="text1"/>
         </w:rPr>
       </w:pPr>
-      <w:bookmarkStart w:id="12" w:name="_Toc93770823"/>
+      <w:bookmarkStart w:id="13" w:name="_Toc93770823"/>
       <w:r>
         <w:rPr>
           <w:rFonts w:ascii="Times New Roman" w:hAnsi="Times New Roman" w:cs="Times New Roman"/>
@@ -9342,7 +9358,7 @@
         </w:rPr>
         <w:t>Biometrija ponašanja</w:t>
       </w:r>
-      <w:bookmarkEnd w:id="12"/>
+      <w:bookmarkEnd w:id="13"/>
     </w:p>
     <w:p/>
     <w:p>
@@ -9446,7 +9462,7 @@
           <w:color w:val="000000" w:themeColor="text1"/>
         </w:rPr>
       </w:pPr>
-      <w:bookmarkStart w:id="13" w:name="_Toc93770824"/>
+      <w:bookmarkStart w:id="14" w:name="_Toc93770824"/>
       <w:r>
         <w:rPr>
           <w:rFonts w:ascii="Times New Roman" w:hAnsi="Times New Roman" w:cs="Times New Roman"/>
@@ -9454,7 +9470,7 @@
         </w:rPr>
         <w:t>Prepoznavanje glasa</w:t>
       </w:r>
-      <w:bookmarkEnd w:id="13"/>
+      <w:bookmarkEnd w:id="14"/>
     </w:p>
     <w:p/>
     <w:p>
@@ -9848,7 +9864,7 @@
         </w:rPr>
         <w:lastRenderedPageBreak/>
         <w:pict>
-          <v:shape id="_x0000_i1032" type="#_x0000_t75" style="width:249pt;height:100.1pt">
+          <v:shape id="_x0000_i1032" type="#_x0000_t75" style="width:249pt;height:100.2pt">
             <v:imagedata r:id="rId22" o:title="otisak glasa"/>
           </v:shape>
         </w:pict>
@@ -9893,7 +9909,7 @@
           <w:color w:val="000000" w:themeColor="text1"/>
         </w:rPr>
       </w:pPr>
-      <w:bookmarkStart w:id="14" w:name="_Toc93770825"/>
+      <w:bookmarkStart w:id="15" w:name="_Toc93770825"/>
       <w:r>
         <w:rPr>
           <w:rFonts w:ascii="Times New Roman" w:hAnsi="Times New Roman" w:cs="Times New Roman"/>
@@ -9917,7 +9933,7 @@
         </w:rPr>
         <w:t xml:space="preserve"> potpisa</w:t>
       </w:r>
-      <w:bookmarkEnd w:id="14"/>
+      <w:bookmarkEnd w:id="15"/>
     </w:p>
     <w:p/>
     <w:p>
@@ -9971,7 +9987,7 @@
       </w:pPr>
       <w:r>
         <w:pict>
-          <v:shape id="_x0000_i1033" type="#_x0000_t75" style="width:186.8pt;height:111pt">
+          <v:shape id="_x0000_i1033" type="#_x0000_t75" style="width:186.6pt;height:111pt">
             <v:imagedata r:id="rId23" o:title="potpis 2"/>
           </v:shape>
         </w:pict>
@@ -10126,7 +10142,7 @@
           <w:color w:val="000000" w:themeColor="text1"/>
         </w:rPr>
       </w:pPr>
-      <w:bookmarkStart w:id="15" w:name="_Toc93770826"/>
+      <w:bookmarkStart w:id="16" w:name="_Toc93770826"/>
       <w:r>
         <w:rPr>
           <w:rFonts w:ascii="Times New Roman" w:hAnsi="Times New Roman" w:cs="Times New Roman"/>
@@ -10150,7 +10166,7 @@
         </w:rPr>
         <w:t xml:space="preserve"> tastaturi</w:t>
       </w:r>
-      <w:bookmarkEnd w:id="15"/>
+      <w:bookmarkEnd w:id="16"/>
     </w:p>
     <w:p/>
     <w:p>
@@ -10421,7 +10437,7 @@
           <w:color w:val="000000" w:themeColor="text1"/>
         </w:rPr>
       </w:pPr>
-      <w:bookmarkStart w:id="16" w:name="_Toc93770827"/>
+      <w:bookmarkStart w:id="17" w:name="_Toc93770827"/>
       <w:r>
         <w:rPr>
           <w:rFonts w:ascii="Times New Roman" w:hAnsi="Times New Roman" w:cs="Times New Roman"/>
@@ -10429,7 +10445,7 @@
         </w:rPr>
         <w:t>Prepoznavanje mirisa</w:t>
       </w:r>
-      <w:bookmarkEnd w:id="16"/>
+      <w:bookmarkEnd w:id="17"/>
     </w:p>
     <w:p>
       <w:pPr>
@@ -10815,7 +10831,7 @@
           <w:color w:val="000000" w:themeColor="text1"/>
         </w:rPr>
       </w:pPr>
-      <w:bookmarkStart w:id="17" w:name="_Toc93770828"/>
+      <w:bookmarkStart w:id="18" w:name="_Toc93770828"/>
       <w:r>
         <w:rPr>
           <w:rFonts w:ascii="Times New Roman" w:hAnsi="Times New Roman" w:cs="Times New Roman"/>
@@ -11093,8 +11109,6 @@
         </w:rPr>
         <w:t>• prihvatljivost - opisuje u kojoj mjeri je moguća implementacija da se ne naruše ljudska prava.</w:t>
       </w:r>
-      <w:bookmarkStart w:id="18" w:name="_GoBack"/>
-      <w:bookmarkEnd w:id="18"/>
     </w:p>
     <w:tbl>
       <w:tblPr>
@@ -14386,7 +14400,7 @@
         <w:lastRenderedPageBreak/>
         <w:t>Literatura</w:t>
       </w:r>
-      <w:bookmarkEnd w:id="17"/>
+      <w:bookmarkEnd w:id="18"/>
     </w:p>
     <w:p>
       <w:pPr>
@@ -14766,7 +14780,7 @@
           <w:rPr>
             <w:noProof/>
           </w:rPr>
-          <w:t>20</w:t>
+          <w:t>15</w:t>
         </w:r>
         <w:r>
           <w:rPr>
@@ -19211,7 +19225,7 @@
 </file>
 
 <file path=customXml/itemProps1.xml><?xml version="1.0" encoding="utf-8"?>
-<ds:datastoreItem xmlns:ds="http://schemas.openxmlformats.org/officeDocument/2006/customXml" ds:itemID="{419854CE-6841-4E40-93EA-92BFB02AA7C8}">
+<ds:datastoreItem xmlns:ds="http://schemas.openxmlformats.org/officeDocument/2006/customXml" ds:itemID="{07D45B99-B87A-4029-A20F-1F45DBEBAEBC}">
   <ds:schemaRefs>
     <ds:schemaRef ds:uri="http://schemas.openxmlformats.org/officeDocument/2006/bibliography"/>
   </ds:schemaRefs>

</xml_diff>